<commit_message>
update analysis with connectivity
</commit_message>
<xml_diff>
--- a/tables/table2.docx
+++ b/tables/table2.docx
@@ -81,7 +81,7 @@
               <w:pStyle w:val="Normal"/>
             </w:pPr>
             <w:r>
-              <w:t>-0.06598680</w:t>
+              <w:t>-0.0660</w:t>
             </w:r>
           </w:p>
         </w:tc>
@@ -111,7 +111,7 @@
               <w:pStyle w:val="Normal"/>
             </w:pPr>
             <w:r>
-              <w:t>0.001948</w:t>
+              <w:t>0.0019480</w:t>
             </w:r>
           </w:p>
         </w:tc>
@@ -133,7 +133,7 @@
               <w:pStyle w:val="Normal"/>
             </w:pPr>
             <w:r>
-              <w:t>-0.09912865</w:t>
+              <w:t>-0.0991</w:t>
             </w:r>
           </w:p>
         </w:tc>
@@ -163,29 +163,29 @@
               <w:pStyle w:val="Normal"/>
             </w:pPr>
             <w:r>
-              <w:t>0.002950</w:t>
-            </w:r>
-          </w:p>
-        </w:tc>
-      </w:tr>
-      <w:tr>
-        <w:tc>
-          <w:p>
-            <w:pPr>
-              <w:pStyle w:val="Normal"/>
-            </w:pPr>
-            <w:r>
-              <w:t>insula</w:t>
-            </w:r>
-          </w:p>
-        </w:tc>
-        <w:tc>
-          <w:p>
-            <w:pPr>
-              <w:pStyle w:val="Normal"/>
-            </w:pPr>
-            <w:r>
-              <w:t>-0.09782098</w:t>
+              <w:t>0.0029497</w:t>
+            </w:r>
+          </w:p>
+        </w:tc>
+      </w:tr>
+      <w:tr>
+        <w:tc>
+          <w:p>
+            <w:pPr>
+              <w:pStyle w:val="Normal"/>
+            </w:pPr>
+            <w:r>
+              <w:t>insula.c</w:t>
+            </w:r>
+          </w:p>
+        </w:tc>
+        <w:tc>
+          <w:p>
+            <w:pPr>
+              <w:pStyle w:val="Normal"/>
+            </w:pPr>
+            <w:r>
+              <w:t>-0.0978</w:t>
             </w:r>
           </w:p>
         </w:tc>
@@ -215,7 +215,7 @@
               <w:pStyle w:val="Normal"/>
             </w:pPr>
             <w:r>
-              <w:t>0.001251</w:t>
+              <w:t>0.0012507</w:t>
             </w:r>
           </w:p>
         </w:tc>
@@ -237,7 +237,7 @@
               <w:pStyle w:val="Normal"/>
             </w:pPr>
             <w:r>
-              <w:t>-0.12695366</w:t>
+              <w:t>-0.1270</w:t>
             </w:r>
           </w:p>
         </w:tc>
@@ -267,7 +267,7 @@
               <w:pStyle w:val="Normal"/>
             </w:pPr>
             <w:r>
-              <w:t>0.002957</w:t>
+              <w:t>0.0029574</w:t>
             </w:r>
           </w:p>
         </w:tc>
@@ -289,7 +289,7 @@
               <w:pStyle w:val="Normal"/>
             </w:pPr>
             <w:r>
-              <w:t>-0.08379564</w:t>
+              <w:t>-0.0838</w:t>
             </w:r>
           </w:p>
         </w:tc>
@@ -319,7 +319,7 @@
               <w:pStyle w:val="Normal"/>
             </w:pPr>
             <w:r>
-              <w:t>0.004018</w:t>
+              <w:t>0.0040183</w:t>
             </w:r>
           </w:p>
         </w:tc>
@@ -341,17 +341,17 @@
               <w:pStyle w:val="Normal"/>
             </w:pPr>
             <w:r>
-              <w:t>-0.08859689</w:t>
-            </w:r>
-          </w:p>
-        </w:tc>
-        <w:tc>
-          <w:p>
-            <w:pPr>
-              <w:pStyle w:val="Normal"/>
-            </w:pPr>
-            <w:r>
-              <w:t>??</w:t>
+              <w:t>-0.0886</w:t>
+            </w:r>
+          </w:p>
+        </w:tc>
+        <w:tc>
+          <w:p>
+            <w:pPr>
+              <w:pStyle w:val="Normal"/>
+            </w:pPr>
+            <w:r>
+              <w:t>mm3</w:t>
             </w:r>
           </w:p>
         </w:tc>
@@ -371,12 +371,3011 @@
               <w:pStyle w:val="Normal"/>
             </w:pPr>
             <w:r>
-              <w:t>0.263455</w:t>
+              <w:t>0.2634554</w:t>
             </w:r>
           </w:p>
         </w:tc>
       </w:tr>
     </w:tbl>
+    <w:p>
+      <w:pPr>
+        <w:pStyle w:val="Normal"/>
+      </w:pPr>
+      <w:r>
+        <w:rPr>
+          <w:rFonts/>
+          <w:b w:val="true"/>
+        </w:rPr>
+        <w:t xml:space="preserve">Table </w:t>
+      </w:r>
+      <w:r>
+        <w:rPr>
+          <w:rFonts/>
+          <w:b w:val="true"/>
+        </w:rPr>
+        <w:fldChar w:fldCharType="begin" w:dirty="true"/>
+      </w:r>
+      <w:r>
+        <w:rPr>
+          <w:rFonts/>
+          <w:b w:val="true"/>
+        </w:rPr>
+        <w:instrText xml:space="preserve" w:dirty="true">SEQ Table \* Arabic</w:instrText>
+      </w:r>
+      <w:r>
+        <w:rPr>
+          <w:rFonts/>
+          <w:b w:val="true"/>
+        </w:rPr>
+        <w:fldChar w:fldCharType="end" w:dirty="true"/>
+      </w:r>
+      <w:r>
+        <w:rPr>
+          <w:rFonts/>
+          <w:b w:val="true"/>
+        </w:rPr>
+        <w:t xml:space="preserve">: </w:t>
+      </w:r>
+      <w:r>
+        <w:rPr>
+          <w:rFonts/>
+        </w:rPr>
+        <w:t xml:space="preserve">De Novo MDD vs. Control (ipsilateral side, a priori LVM)</w:t>
+      </w:r>
+    </w:p>
+    <w:tbl>
+      <w:tblPr>
+        <w:tblLayout w:type="autofit"/>
+        <w:jc w:val="center"/>
+        <w:tblW w:type="pct" w:w="5000"/>
+        <w:tblLook w:firstRow="1" w:lastRow="0" w:firstColumn="0" w:lastColumn="0" w:noHBand="0" w:noVBand="1"/>
+      </w:tblPr>
+      <w:tr>
+        <w:trPr>
+          <w:tblHeader/>
+        </w:trPr>
+        <w:tc>
+          <w:p>
+            <w:pPr>
+              <w:pStyle w:val="Normal"/>
+            </w:pPr>
+            <w:r>
+              <w:t>Region</w:t>
+            </w:r>
+          </w:p>
+        </w:tc>
+        <w:tc>
+          <w:p>
+            <w:pPr>
+              <w:pStyle w:val="Normal"/>
+            </w:pPr>
+            <w:r>
+              <w:t>Estimate</w:t>
+            </w:r>
+          </w:p>
+        </w:tc>
+        <w:tc>
+          <w:p>
+            <w:pPr>
+              <w:pStyle w:val="Normal"/>
+            </w:pPr>
+            <w:r>
+              <w:t>Unit</w:t>
+            </w:r>
+          </w:p>
+        </w:tc>
+        <w:tc>
+          <w:p>
+            <w:pPr>
+              <w:pStyle w:val="Normal"/>
+            </w:pPr>
+            <w:r>
+              <w:t>95% CI</w:t>
+            </w:r>
+          </w:p>
+        </w:tc>
+        <w:tc>
+          <w:p>
+            <w:pPr>
+              <w:pStyle w:val="Normal"/>
+            </w:pPr>
+            <w:r>
+              <w:t>p-value</w:t>
+            </w:r>
+          </w:p>
+        </w:tc>
+      </w:tr>
+      <w:tr>
+        <w:tc>
+          <w:p>
+            <w:pPr>
+              <w:pStyle w:val="Normal"/>
+            </w:pPr>
+            <w:r>
+              <w:t>ofc</w:t>
+            </w:r>
+          </w:p>
+        </w:tc>
+        <w:tc>
+          <w:p>
+            <w:pPr>
+              <w:pStyle w:val="Normal"/>
+            </w:pPr>
+            <w:r>
+              <w:t>-0.0431</w:t>
+            </w:r>
+          </w:p>
+        </w:tc>
+        <w:tc>
+          <w:p>
+            <w:pPr>
+              <w:pStyle w:val="Normal"/>
+            </w:pPr>
+            <w:r>
+              <w:t>mm</w:t>
+            </w:r>
+          </w:p>
+        </w:tc>
+        <w:tc>
+          <w:p>
+            <w:pPr>
+              <w:pStyle w:val="Normal"/>
+            </w:pPr>
+            <w:r>
+              <w:t>[-0.0814 ;-0.0047]</w:t>
+            </w:r>
+          </w:p>
+        </w:tc>
+        <w:tc>
+          <w:p>
+            <w:pPr>
+              <w:pStyle w:val="Normal"/>
+            </w:pPr>
+            <w:r>
+              <w:t>0.0276365</w:t>
+            </w:r>
+          </w:p>
+        </w:tc>
+      </w:tr>
+      <w:tr>
+        <w:tc>
+          <w:p>
+            <w:pPr>
+              <w:pStyle w:val="Normal"/>
+            </w:pPr>
+            <w:r>
+              <w:t>fusi</w:t>
+            </w:r>
+          </w:p>
+        </w:tc>
+        <w:tc>
+          <w:p>
+            <w:pPr>
+              <w:pStyle w:val="Normal"/>
+            </w:pPr>
+            <w:r>
+              <w:t>-0.0647</w:t>
+            </w:r>
+          </w:p>
+        </w:tc>
+        <w:tc>
+          <w:p>
+            <w:pPr>
+              <w:pStyle w:val="Normal"/>
+            </w:pPr>
+            <w:r>
+              <w:t>mm</w:t>
+            </w:r>
+          </w:p>
+        </w:tc>
+        <w:tc>
+          <w:p>
+            <w:pPr>
+              <w:pStyle w:val="Normal"/>
+            </w:pPr>
+            <w:r>
+              <w:t>[-0.1236 ;-0.0059]</w:t>
+            </w:r>
+          </w:p>
+        </w:tc>
+        <w:tc>
+          <w:p>
+            <w:pPr>
+              <w:pStyle w:val="Normal"/>
+            </w:pPr>
+            <w:r>
+              <w:t>0.0310773</w:t>
+            </w:r>
+          </w:p>
+        </w:tc>
+      </w:tr>
+      <w:tr>
+        <w:tc>
+          <w:p>
+            <w:pPr>
+              <w:pStyle w:val="Normal"/>
+            </w:pPr>
+            <w:r>
+              <w:t>insula.c</w:t>
+            </w:r>
+          </w:p>
+        </w:tc>
+        <w:tc>
+          <w:p>
+            <w:pPr>
+              <w:pStyle w:val="Normal"/>
+            </w:pPr>
+            <w:r>
+              <w:t>-0.0639</w:t>
+            </w:r>
+          </w:p>
+        </w:tc>
+        <w:tc>
+          <w:p>
+            <w:pPr>
+              <w:pStyle w:val="Normal"/>
+            </w:pPr>
+            <w:r>
+              <w:t>mm</w:t>
+            </w:r>
+          </w:p>
+        </w:tc>
+        <w:tc>
+          <w:p>
+            <w:pPr>
+              <w:pStyle w:val="Normal"/>
+            </w:pPr>
+            <w:r>
+              <w:t>[-0.1196 ;-0.0082]</w:t>
+            </w:r>
+          </w:p>
+        </w:tc>
+        <w:tc>
+          <w:p>
+            <w:pPr>
+              <w:pStyle w:val="Normal"/>
+            </w:pPr>
+            <w:r>
+              <w:t>0.0246174</w:t>
+            </w:r>
+          </w:p>
+        </w:tc>
+      </w:tr>
+      <w:tr>
+        <w:tc>
+          <w:p>
+            <w:pPr>
+              <w:pStyle w:val="Normal"/>
+            </w:pPr>
+            <w:r>
+              <w:t>ros.acc</w:t>
+            </w:r>
+          </w:p>
+        </w:tc>
+        <w:tc>
+          <w:p>
+            <w:pPr>
+              <w:pStyle w:val="Normal"/>
+            </w:pPr>
+            <w:r>
+              <w:t>-0.0829</w:t>
+            </w:r>
+          </w:p>
+        </w:tc>
+        <w:tc>
+          <w:p>
+            <w:pPr>
+              <w:pStyle w:val="Normal"/>
+            </w:pPr>
+            <w:r>
+              <w:t>mm</w:t>
+            </w:r>
+          </w:p>
+        </w:tc>
+        <w:tc>
+          <w:p>
+            <w:pPr>
+              <w:pStyle w:val="Normal"/>
+            </w:pPr>
+            <w:r>
+              <w:t>[-0.1583 ;-0.0075]</w:t>
+            </w:r>
+          </w:p>
+        </w:tc>
+        <w:tc>
+          <w:p>
+            <w:pPr>
+              <w:pStyle w:val="Normal"/>
+            </w:pPr>
+            <w:r>
+              <w:t>0.0311012</w:t>
+            </w:r>
+          </w:p>
+        </w:tc>
+      </w:tr>
+      <w:tr>
+        <w:tc>
+          <w:p>
+            <w:pPr>
+              <w:pStyle w:val="Normal"/>
+            </w:pPr>
+            <w:r>
+              <w:t>pos.cc</w:t>
+            </w:r>
+          </w:p>
+        </w:tc>
+        <w:tc>
+          <w:p>
+            <w:pPr>
+              <w:pStyle w:val="Normal"/>
+            </w:pPr>
+            <w:r>
+              <w:t>-0.0547</w:t>
+            </w:r>
+          </w:p>
+        </w:tc>
+        <w:tc>
+          <w:p>
+            <w:pPr>
+              <w:pStyle w:val="Normal"/>
+            </w:pPr>
+            <w:r>
+              <w:t>mm</w:t>
+            </w:r>
+          </w:p>
+        </w:tc>
+        <w:tc>
+          <w:p>
+            <w:pPr>
+              <w:pStyle w:val="Normal"/>
+            </w:pPr>
+            <w:r>
+              <w:t>[-0.1053 ;-0.0041]</w:t>
+            </w:r>
+          </w:p>
+        </w:tc>
+        <w:tc>
+          <w:p>
+            <w:pPr>
+              <w:pStyle w:val="Normal"/>
+            </w:pPr>
+            <w:r>
+              <w:t>0.0341307</w:t>
+            </w:r>
+          </w:p>
+        </w:tc>
+      </w:tr>
+      <w:tr>
+        <w:tc>
+          <w:p>
+            <w:pPr>
+              <w:pStyle w:val="Normal"/>
+            </w:pPr>
+            <w:r>
+              <w:t>khippo</w:t>
+            </w:r>
+          </w:p>
+        </w:tc>
+        <w:tc>
+          <w:p>
+            <w:pPr>
+              <w:pStyle w:val="Normal"/>
+            </w:pPr>
+            <w:r>
+              <w:t>-0.0579</w:t>
+            </w:r>
+          </w:p>
+        </w:tc>
+        <w:tc>
+          <w:p>
+            <w:pPr>
+              <w:pStyle w:val="Normal"/>
+            </w:pPr>
+            <w:r>
+              <w:t>mm3</w:t>
+            </w:r>
+          </w:p>
+        </w:tc>
+        <w:tc>
+          <w:p>
+            <w:pPr>
+              <w:pStyle w:val="Normal"/>
+            </w:pPr>
+            <w:r>
+              <w:t>[-0.1655 ;0.0498]</w:t>
+            </w:r>
+          </w:p>
+        </w:tc>
+        <w:tc>
+          <w:p>
+            <w:pPr>
+              <w:pStyle w:val="Normal"/>
+            </w:pPr>
+            <w:r>
+              <w:t>0.2922748</w:t>
+            </w:r>
+          </w:p>
+        </w:tc>
+      </w:tr>
+    </w:tbl>
+    <w:p>
+      <w:pPr>
+        <w:pStyle w:val="Normal"/>
+      </w:pPr>
+      <w:r>
+        <w:rPr>
+          <w:rFonts/>
+          <w:b w:val="true"/>
+        </w:rPr>
+        <w:t xml:space="preserve">Table </w:t>
+      </w:r>
+      <w:r>
+        <w:rPr>
+          <w:rFonts/>
+          <w:b w:val="true"/>
+        </w:rPr>
+        <w:fldChar w:fldCharType="begin" w:dirty="true"/>
+      </w:r>
+      <w:r>
+        <w:rPr>
+          <w:rFonts/>
+          <w:b w:val="true"/>
+        </w:rPr>
+        <w:instrText xml:space="preserve" w:dirty="true">SEQ Table \* Arabic</w:instrText>
+      </w:r>
+      <w:r>
+        <w:rPr>
+          <w:rFonts/>
+          <w:b w:val="true"/>
+        </w:rPr>
+        <w:fldChar w:fldCharType="end" w:dirty="true"/>
+      </w:r>
+      <w:r>
+        <w:rPr>
+          <w:rFonts/>
+          <w:b w:val="true"/>
+        </w:rPr>
+        <w:t xml:space="preserve">: </w:t>
+      </w:r>
+      <w:r>
+        <w:rPr>
+          <w:rFonts/>
+        </w:rPr>
+        <w:t xml:space="preserve">Prevalent MDD vs. Control (ipsilateral side, a priori LVM)</w:t>
+      </w:r>
+    </w:p>
+    <w:tbl>
+      <w:tblPr>
+        <w:tblLayout w:type="autofit"/>
+        <w:jc w:val="center"/>
+        <w:tblW w:type="pct" w:w="5000"/>
+        <w:tblLook w:firstRow="1" w:lastRow="0" w:firstColumn="0" w:lastColumn="0" w:noHBand="0" w:noVBand="1"/>
+      </w:tblPr>
+      <w:tr>
+        <w:trPr>
+          <w:tblHeader/>
+        </w:trPr>
+        <w:tc>
+          <w:p>
+            <w:pPr>
+              <w:pStyle w:val="Normal"/>
+            </w:pPr>
+            <w:r>
+              <w:t>Region</w:t>
+            </w:r>
+          </w:p>
+        </w:tc>
+        <w:tc>
+          <w:p>
+            <w:pPr>
+              <w:pStyle w:val="Normal"/>
+            </w:pPr>
+            <w:r>
+              <w:t>Estimate</w:t>
+            </w:r>
+          </w:p>
+        </w:tc>
+        <w:tc>
+          <w:p>
+            <w:pPr>
+              <w:pStyle w:val="Normal"/>
+            </w:pPr>
+            <w:r>
+              <w:t>Unit</w:t>
+            </w:r>
+          </w:p>
+        </w:tc>
+        <w:tc>
+          <w:p>
+            <w:pPr>
+              <w:pStyle w:val="Normal"/>
+            </w:pPr>
+            <w:r>
+              <w:t>95% CI</w:t>
+            </w:r>
+          </w:p>
+        </w:tc>
+        <w:tc>
+          <w:p>
+            <w:pPr>
+              <w:pStyle w:val="Normal"/>
+            </w:pPr>
+            <w:r>
+              <w:t>p-value</w:t>
+            </w:r>
+          </w:p>
+        </w:tc>
+      </w:tr>
+      <w:tr>
+        <w:tc>
+          <w:p>
+            <w:pPr>
+              <w:pStyle w:val="Normal"/>
+            </w:pPr>
+            <w:r>
+              <w:t>ofc</w:t>
+            </w:r>
+          </w:p>
+        </w:tc>
+        <w:tc>
+          <w:p>
+            <w:pPr>
+              <w:pStyle w:val="Normal"/>
+            </w:pPr>
+            <w:r>
+              <w:t>-0.0985</w:t>
+            </w:r>
+          </w:p>
+        </w:tc>
+        <w:tc>
+          <w:p>
+            <w:pPr>
+              <w:pStyle w:val="Normal"/>
+            </w:pPr>
+            <w:r>
+              <w:t>mm</w:t>
+            </w:r>
+          </w:p>
+        </w:tc>
+        <w:tc>
+          <w:p>
+            <w:pPr>
+              <w:pStyle w:val="Normal"/>
+            </w:pPr>
+            <w:r>
+              <w:t>[-0.1456 ;-0.0514]</w:t>
+            </w:r>
+          </w:p>
+        </w:tc>
+        <w:tc>
+          <w:p>
+            <w:pPr>
+              <w:pStyle w:val="Normal"/>
+            </w:pPr>
+            <w:r>
+              <w:t>4.134e-05</w:t>
+            </w:r>
+          </w:p>
+        </w:tc>
+      </w:tr>
+      <w:tr>
+        <w:tc>
+          <w:p>
+            <w:pPr>
+              <w:pStyle w:val="Normal"/>
+            </w:pPr>
+            <w:r>
+              <w:t>fusi</w:t>
+            </w:r>
+          </w:p>
+        </w:tc>
+        <w:tc>
+          <w:p>
+            <w:pPr>
+              <w:pStyle w:val="Normal"/>
+            </w:pPr>
+            <w:r>
+              <w:t>-0.1033</w:t>
+            </w:r>
+          </w:p>
+        </w:tc>
+        <w:tc>
+          <w:p>
+            <w:pPr>
+              <w:pStyle w:val="Normal"/>
+            </w:pPr>
+            <w:r>
+              <w:t>mm</w:t>
+            </w:r>
+          </w:p>
+        </w:tc>
+        <w:tc>
+          <w:p>
+            <w:pPr>
+              <w:pStyle w:val="Normal"/>
+            </w:pPr>
+            <w:r>
+              <w:t>[-0.157 ;-0.0496]</w:t>
+            </w:r>
+          </w:p>
+        </w:tc>
+        <w:tc>
+          <w:p>
+            <w:pPr>
+              <w:pStyle w:val="Normal"/>
+            </w:pPr>
+            <w:r>
+              <w:t>0.0001630</w:t>
+            </w:r>
+          </w:p>
+        </w:tc>
+      </w:tr>
+      <w:tr>
+        <w:tc>
+          <w:p>
+            <w:pPr>
+              <w:pStyle w:val="Normal"/>
+            </w:pPr>
+            <w:r>
+              <w:t>insula.c</w:t>
+            </w:r>
+          </w:p>
+        </w:tc>
+        <w:tc>
+          <w:p>
+            <w:pPr>
+              <w:pStyle w:val="Normal"/>
+            </w:pPr>
+            <w:r>
+              <w:t>-0.1314</w:t>
+            </w:r>
+          </w:p>
+        </w:tc>
+        <w:tc>
+          <w:p>
+            <w:pPr>
+              <w:pStyle w:val="Normal"/>
+            </w:pPr>
+            <w:r>
+              <w:t>mm</w:t>
+            </w:r>
+          </w:p>
+        </w:tc>
+        <w:tc>
+          <w:p>
+            <w:pPr>
+              <w:pStyle w:val="Normal"/>
+            </w:pPr>
+            <w:r>
+              <w:t>[-0.1982 ;-0.0647]</w:t>
+            </w:r>
+          </w:p>
+        </w:tc>
+        <w:tc>
+          <w:p>
+            <w:pPr>
+              <w:pStyle w:val="Normal"/>
+            </w:pPr>
+            <w:r>
+              <w:t>0.0001135</w:t>
+            </w:r>
+          </w:p>
+        </w:tc>
+      </w:tr>
+      <w:tr>
+        <w:tc>
+          <w:p>
+            <w:pPr>
+              <w:pStyle w:val="Normal"/>
+            </w:pPr>
+            <w:r>
+              <w:t>ros.acc</w:t>
+            </w:r>
+          </w:p>
+        </w:tc>
+        <w:tc>
+          <w:p>
+            <w:pPr>
+              <w:pStyle w:val="Normal"/>
+            </w:pPr>
+            <w:r>
+              <w:t>-0.1355</w:t>
+            </w:r>
+          </w:p>
+        </w:tc>
+        <w:tc>
+          <w:p>
+            <w:pPr>
+              <w:pStyle w:val="Normal"/>
+            </w:pPr>
+            <w:r>
+              <w:t>mm</w:t>
+            </w:r>
+          </w:p>
+        </w:tc>
+        <w:tc>
+          <w:p>
+            <w:pPr>
+              <w:pStyle w:val="Normal"/>
+            </w:pPr>
+            <w:r>
+              <w:t>[-0.2121 ;-0.059]</w:t>
+            </w:r>
+          </w:p>
+        </w:tc>
+        <w:tc>
+          <w:p>
+            <w:pPr>
+              <w:pStyle w:val="Normal"/>
+            </w:pPr>
+            <w:r>
+              <w:t>0.0005225</w:t>
+            </w:r>
+          </w:p>
+        </w:tc>
+      </w:tr>
+      <w:tr>
+        <w:tc>
+          <w:p>
+            <w:pPr>
+              <w:pStyle w:val="Normal"/>
+            </w:pPr>
+            <w:r>
+              <w:t>pos.cc</w:t>
+            </w:r>
+          </w:p>
+        </w:tc>
+        <w:tc>
+          <w:p>
+            <w:pPr>
+              <w:pStyle w:val="Normal"/>
+            </w:pPr>
+            <w:r>
+              <w:t>-0.0342</w:t>
+            </w:r>
+          </w:p>
+        </w:tc>
+        <w:tc>
+          <w:p>
+            <w:pPr>
+              <w:pStyle w:val="Normal"/>
+            </w:pPr>
+            <w:r>
+              <w:t>mm</w:t>
+            </w:r>
+          </w:p>
+        </w:tc>
+        <w:tc>
+          <w:p>
+            <w:pPr>
+              <w:pStyle w:val="Normal"/>
+            </w:pPr>
+            <w:r>
+              <w:t>[-0.0819 ;0.0136]</w:t>
+            </w:r>
+          </w:p>
+        </w:tc>
+        <w:tc>
+          <w:p>
+            <w:pPr>
+              <w:pStyle w:val="Normal"/>
+            </w:pPr>
+            <w:r>
+              <w:t>0.1605361</w:t>
+            </w:r>
+          </w:p>
+        </w:tc>
+      </w:tr>
+      <w:tr>
+        <w:tc>
+          <w:p>
+            <w:pPr>
+              <w:pStyle w:val="Normal"/>
+            </w:pPr>
+            <w:r>
+              <w:t>khippo</w:t>
+            </w:r>
+          </w:p>
+        </w:tc>
+        <w:tc>
+          <w:p>
+            <w:pPr>
+              <w:pStyle w:val="Normal"/>
+            </w:pPr>
+            <w:r>
+              <w:t>-0.0882</w:t>
+            </w:r>
+          </w:p>
+        </w:tc>
+        <w:tc>
+          <w:p>
+            <w:pPr>
+              <w:pStyle w:val="Normal"/>
+            </w:pPr>
+            <w:r>
+              <w:t>mm3</w:t>
+            </w:r>
+          </w:p>
+        </w:tc>
+        <w:tc>
+          <w:p>
+            <w:pPr>
+              <w:pStyle w:val="Normal"/>
+            </w:pPr>
+            <w:r>
+              <w:t>[-0.1894 ;0.013]</w:t>
+            </w:r>
+          </w:p>
+        </w:tc>
+        <w:tc>
+          <w:p>
+            <w:pPr>
+              <w:pStyle w:val="Normal"/>
+            </w:pPr>
+            <w:r>
+              <w:t>0.0875774</w:t>
+            </w:r>
+          </w:p>
+        </w:tc>
+      </w:tr>
+    </w:tbl>
+    <w:p>
+      <w:pPr>
+        <w:pStyle w:val="Normal"/>
+      </w:pPr>
+      <w:r>
+        <w:rPr>
+          <w:rFonts/>
+          <w:b w:val="true"/>
+        </w:rPr>
+        <w:t xml:space="preserve">Table </w:t>
+      </w:r>
+      <w:r>
+        <w:rPr>
+          <w:rFonts/>
+          <w:b w:val="true"/>
+        </w:rPr>
+        <w:fldChar w:fldCharType="begin" w:dirty="true"/>
+      </w:r>
+      <w:r>
+        <w:rPr>
+          <w:rFonts/>
+          <w:b w:val="true"/>
+        </w:rPr>
+        <w:instrText xml:space="preserve" w:dirty="true">SEQ Table \* Arabic</w:instrText>
+      </w:r>
+      <w:r>
+        <w:rPr>
+          <w:rFonts/>
+          <w:b w:val="true"/>
+        </w:rPr>
+        <w:fldChar w:fldCharType="end" w:dirty="true"/>
+      </w:r>
+      <w:r>
+        <w:rPr>
+          <w:rFonts/>
+          <w:b w:val="true"/>
+        </w:rPr>
+        <w:t xml:space="preserve">: </w:t>
+      </w:r>
+      <w:r>
+        <w:rPr>
+          <w:rFonts/>
+        </w:rPr>
+        <w:t xml:space="preserve">De Novo MDD vs. Control (contralateral side, a priori LVM)</w:t>
+      </w:r>
+    </w:p>
+    <w:tbl>
+      <w:tblPr>
+        <w:tblLayout w:type="autofit"/>
+        <w:jc w:val="center"/>
+        <w:tblW w:type="pct" w:w="5000"/>
+        <w:tblLook w:firstRow="1" w:lastRow="0" w:firstColumn="0" w:lastColumn="0" w:noHBand="0" w:noVBand="1"/>
+      </w:tblPr>
+      <w:tr>
+        <w:trPr>
+          <w:tblHeader/>
+        </w:trPr>
+        <w:tc>
+          <w:p>
+            <w:pPr>
+              <w:pStyle w:val="Normal"/>
+            </w:pPr>
+            <w:r>
+              <w:t>Region</w:t>
+            </w:r>
+          </w:p>
+        </w:tc>
+        <w:tc>
+          <w:p>
+            <w:pPr>
+              <w:pStyle w:val="Normal"/>
+            </w:pPr>
+            <w:r>
+              <w:t>Estimate</w:t>
+            </w:r>
+          </w:p>
+        </w:tc>
+        <w:tc>
+          <w:p>
+            <w:pPr>
+              <w:pStyle w:val="Normal"/>
+            </w:pPr>
+            <w:r>
+              <w:t>Unit</w:t>
+            </w:r>
+          </w:p>
+        </w:tc>
+        <w:tc>
+          <w:p>
+            <w:pPr>
+              <w:pStyle w:val="Normal"/>
+            </w:pPr>
+            <w:r>
+              <w:t>95% CI</w:t>
+            </w:r>
+          </w:p>
+        </w:tc>
+        <w:tc>
+          <w:p>
+            <w:pPr>
+              <w:pStyle w:val="Normal"/>
+            </w:pPr>
+            <w:r>
+              <w:t>p-value</w:t>
+            </w:r>
+          </w:p>
+        </w:tc>
+      </w:tr>
+      <w:tr>
+        <w:tc>
+          <w:p>
+            <w:pPr>
+              <w:pStyle w:val="Normal"/>
+            </w:pPr>
+            <w:r>
+              <w:t>ofc</w:t>
+            </w:r>
+          </w:p>
+        </w:tc>
+        <w:tc>
+          <w:p>
+            <w:pPr>
+              <w:pStyle w:val="Normal"/>
+            </w:pPr>
+            <w:r>
+              <w:t>-0.0463</w:t>
+            </w:r>
+          </w:p>
+        </w:tc>
+        <w:tc>
+          <w:p>
+            <w:pPr>
+              <w:pStyle w:val="Normal"/>
+            </w:pPr>
+            <w:r>
+              <w:t>mm</w:t>
+            </w:r>
+          </w:p>
+        </w:tc>
+        <w:tc>
+          <w:p>
+            <w:pPr>
+              <w:pStyle w:val="Normal"/>
+            </w:pPr>
+            <w:r>
+              <w:t>[-0.0893 ;-0.0033]</w:t>
+            </w:r>
+          </w:p>
+        </w:tc>
+        <w:tc>
+          <w:p>
+            <w:pPr>
+              <w:pStyle w:val="Normal"/>
+            </w:pPr>
+            <w:r>
+              <w:t>0.0348571</w:t>
+            </w:r>
+          </w:p>
+        </w:tc>
+      </w:tr>
+      <w:tr>
+        <w:tc>
+          <w:p>
+            <w:pPr>
+              <w:pStyle w:val="Normal"/>
+            </w:pPr>
+            <w:r>
+              <w:t>fusi</w:t>
+            </w:r>
+          </w:p>
+        </w:tc>
+        <w:tc>
+          <w:p>
+            <w:pPr>
+              <w:pStyle w:val="Normal"/>
+            </w:pPr>
+            <w:r>
+              <w:t>-0.0486</w:t>
+            </w:r>
+          </w:p>
+        </w:tc>
+        <w:tc>
+          <w:p>
+            <w:pPr>
+              <w:pStyle w:val="Normal"/>
+            </w:pPr>
+            <w:r>
+              <w:t>mm</w:t>
+            </w:r>
+          </w:p>
+        </w:tc>
+        <w:tc>
+          <w:p>
+            <w:pPr>
+              <w:pStyle w:val="Normal"/>
+            </w:pPr>
+            <w:r>
+              <w:t>[-0.0948 ;-0.0024]</w:t>
+            </w:r>
+          </w:p>
+        </w:tc>
+        <w:tc>
+          <w:p>
+            <w:pPr>
+              <w:pStyle w:val="Normal"/>
+            </w:pPr>
+            <w:r>
+              <w:t>0.0393191</w:t>
+            </w:r>
+          </w:p>
+        </w:tc>
+      </w:tr>
+      <w:tr>
+        <w:tc>
+          <w:p>
+            <w:pPr>
+              <w:pStyle w:val="Normal"/>
+            </w:pPr>
+            <w:r>
+              <w:t>insula.c</w:t>
+            </w:r>
+          </w:p>
+        </w:tc>
+        <w:tc>
+          <w:p>
+            <w:pPr>
+              <w:pStyle w:val="Normal"/>
+            </w:pPr>
+            <w:r>
+              <w:t>-0.0618</w:t>
+            </w:r>
+          </w:p>
+        </w:tc>
+        <w:tc>
+          <w:p>
+            <w:pPr>
+              <w:pStyle w:val="Normal"/>
+            </w:pPr>
+            <w:r>
+              <w:t>mm</w:t>
+            </w:r>
+          </w:p>
+        </w:tc>
+        <w:tc>
+          <w:p>
+            <w:pPr>
+              <w:pStyle w:val="Normal"/>
+            </w:pPr>
+            <w:r>
+              <w:t>[-0.1202 ;-0.0034]</w:t>
+            </w:r>
+          </w:p>
+        </w:tc>
+        <w:tc>
+          <w:p>
+            <w:pPr>
+              <w:pStyle w:val="Normal"/>
+            </w:pPr>
+            <w:r>
+              <w:t>0.0379807</w:t>
+            </w:r>
+          </w:p>
+        </w:tc>
+      </w:tr>
+      <w:tr>
+        <w:tc>
+          <w:p>
+            <w:pPr>
+              <w:pStyle w:val="Normal"/>
+            </w:pPr>
+            <w:r>
+              <w:t>ros.acc</w:t>
+            </w:r>
+          </w:p>
+        </w:tc>
+        <w:tc>
+          <w:p>
+            <w:pPr>
+              <w:pStyle w:val="Normal"/>
+            </w:pPr>
+            <w:r>
+              <w:t>-0.0637</w:t>
+            </w:r>
+          </w:p>
+        </w:tc>
+        <w:tc>
+          <w:p>
+            <w:pPr>
+              <w:pStyle w:val="Normal"/>
+            </w:pPr>
+            <w:r>
+              <w:t>mm</w:t>
+            </w:r>
+          </w:p>
+        </w:tc>
+        <w:tc>
+          <w:p>
+            <w:pPr>
+              <w:pStyle w:val="Normal"/>
+            </w:pPr>
+            <w:r>
+              <w:t>[-0.126 ;-0.0015]</w:t>
+            </w:r>
+          </w:p>
+        </w:tc>
+        <w:tc>
+          <w:p>
+            <w:pPr>
+              <w:pStyle w:val="Normal"/>
+            </w:pPr>
+            <w:r>
+              <w:t>0.0447320</w:t>
+            </w:r>
+          </w:p>
+        </w:tc>
+      </w:tr>
+      <w:tr>
+        <w:tc>
+          <w:p>
+            <w:pPr>
+              <w:pStyle w:val="Normal"/>
+            </w:pPr>
+            <w:r>
+              <w:t>pos.cc</w:t>
+            </w:r>
+          </w:p>
+        </w:tc>
+        <w:tc>
+          <w:p>
+            <w:pPr>
+              <w:pStyle w:val="Normal"/>
+            </w:pPr>
+            <w:r>
+              <w:t>-0.0161</w:t>
+            </w:r>
+          </w:p>
+        </w:tc>
+        <w:tc>
+          <w:p>
+            <w:pPr>
+              <w:pStyle w:val="Normal"/>
+            </w:pPr>
+            <w:r>
+              <w:t>mm</w:t>
+            </w:r>
+          </w:p>
+        </w:tc>
+        <w:tc>
+          <w:p>
+            <w:pPr>
+              <w:pStyle w:val="Normal"/>
+            </w:pPr>
+            <w:r>
+              <w:t>[-0.0419 ;0.0098]</w:t>
+            </w:r>
+          </w:p>
+        </w:tc>
+        <w:tc>
+          <w:p>
+            <w:pPr>
+              <w:pStyle w:val="Normal"/>
+            </w:pPr>
+            <w:r>
+              <w:t>0.2228374</w:t>
+            </w:r>
+          </w:p>
+        </w:tc>
+      </w:tr>
+      <w:tr>
+        <w:tc>
+          <w:p>
+            <w:pPr>
+              <w:pStyle w:val="Normal"/>
+            </w:pPr>
+            <w:r>
+              <w:t>khippo</w:t>
+            </w:r>
+          </w:p>
+        </w:tc>
+        <w:tc>
+          <w:p>
+            <w:pPr>
+              <w:pStyle w:val="Normal"/>
+            </w:pPr>
+            <w:r>
+              <w:t>-0.0415</w:t>
+            </w:r>
+          </w:p>
+        </w:tc>
+        <w:tc>
+          <w:p>
+            <w:pPr>
+              <w:pStyle w:val="Normal"/>
+            </w:pPr>
+            <w:r>
+              <w:t>mm3</w:t>
+            </w:r>
+          </w:p>
+        </w:tc>
+        <w:tc>
+          <w:p>
+            <w:pPr>
+              <w:pStyle w:val="Normal"/>
+            </w:pPr>
+            <w:r>
+              <w:t>[-0.0994 ;0.0165]</w:t>
+            </w:r>
+          </w:p>
+        </w:tc>
+        <w:tc>
+          <w:p>
+            <w:pPr>
+              <w:pStyle w:val="Normal"/>
+            </w:pPr>
+            <w:r>
+              <w:t>0.1605005</w:t>
+            </w:r>
+          </w:p>
+        </w:tc>
+      </w:tr>
+    </w:tbl>
+    <w:p>
+      <w:pPr>
+        <w:pStyle w:val="Normal"/>
+      </w:pPr>
+      <w:r>
+        <w:rPr>
+          <w:rFonts/>
+          <w:b w:val="true"/>
+        </w:rPr>
+        <w:t xml:space="preserve">Table </w:t>
+      </w:r>
+      <w:r>
+        <w:rPr>
+          <w:rFonts/>
+          <w:b w:val="true"/>
+        </w:rPr>
+        <w:fldChar w:fldCharType="begin" w:dirty="true"/>
+      </w:r>
+      <w:r>
+        <w:rPr>
+          <w:rFonts/>
+          <w:b w:val="true"/>
+        </w:rPr>
+        <w:instrText xml:space="preserve" w:dirty="true">SEQ Table \* Arabic</w:instrText>
+      </w:r>
+      <w:r>
+        <w:rPr>
+          <w:rFonts/>
+          <w:b w:val="true"/>
+        </w:rPr>
+        <w:fldChar w:fldCharType="end" w:dirty="true"/>
+      </w:r>
+      <w:r>
+        <w:rPr>
+          <w:rFonts/>
+          <w:b w:val="true"/>
+        </w:rPr>
+        <w:t xml:space="preserve">: </w:t>
+      </w:r>
+      <w:r>
+        <w:rPr>
+          <w:rFonts/>
+        </w:rPr>
+        <w:t xml:space="preserve">Prevalent MDD vs. Control (contralateral side, a priori LVM)</w:t>
+      </w:r>
+    </w:p>
+    <w:p>
+      <w:pPr/>
+      <w:r>
+        <w:br w:type="page"/>
+      </w:r>
+    </w:p>
+    <w:tbl>
+      <w:tblPr>
+        <w:tblLayout w:type="autofit"/>
+        <w:jc w:val="center"/>
+        <w:tblW w:type="pct" w:w="5000"/>
+        <w:tblLook w:firstRow="1" w:lastRow="0" w:firstColumn="0" w:lastColumn="0" w:noHBand="0" w:noVBand="1"/>
+      </w:tblPr>
+      <w:tr>
+        <w:trPr>
+          <w:tblHeader/>
+        </w:trPr>
+        <w:tc>
+          <w:p>
+            <w:pPr>
+              <w:pStyle w:val="Normal"/>
+            </w:pPr>
+            <w:r>
+              <w:t>Region</w:t>
+            </w:r>
+          </w:p>
+        </w:tc>
+        <w:tc>
+          <w:p>
+            <w:pPr>
+              <w:pStyle w:val="Normal"/>
+            </w:pPr>
+            <w:r>
+              <w:t>Estimate</w:t>
+            </w:r>
+          </w:p>
+        </w:tc>
+        <w:tc>
+          <w:p>
+            <w:pPr>
+              <w:pStyle w:val="Normal"/>
+            </w:pPr>
+            <w:r>
+              <w:t>Unit</w:t>
+            </w:r>
+          </w:p>
+        </w:tc>
+        <w:tc>
+          <w:p>
+            <w:pPr>
+              <w:pStyle w:val="Normal"/>
+            </w:pPr>
+            <w:r>
+              <w:t>95% CI</w:t>
+            </w:r>
+          </w:p>
+        </w:tc>
+        <w:tc>
+          <w:p>
+            <w:pPr>
+              <w:pStyle w:val="Normal"/>
+            </w:pPr>
+            <w:r>
+              <w:t>p-value</w:t>
+            </w:r>
+          </w:p>
+        </w:tc>
+      </w:tr>
+      <w:tr>
+        <w:tc>
+          <w:p>
+            <w:pPr>
+              <w:pStyle w:val="Normal"/>
+            </w:pPr>
+            <w:r>
+              <w:t>ofc</w:t>
+            </w:r>
+          </w:p>
+        </w:tc>
+        <w:tc>
+          <w:p>
+            <w:pPr>
+              <w:pStyle w:val="Normal"/>
+            </w:pPr>
+            <w:r>
+              <w:t>-0.1144</w:t>
+            </w:r>
+          </w:p>
+        </w:tc>
+        <w:tc>
+          <w:p>
+            <w:pPr>
+              <w:pStyle w:val="Normal"/>
+            </w:pPr>
+            <w:r>
+              <w:t>mm</w:t>
+            </w:r>
+          </w:p>
+        </w:tc>
+        <w:tc>
+          <w:p>
+            <w:pPr>
+              <w:pStyle w:val="Normal"/>
+            </w:pPr>
+            <w:r>
+              <w:t>[-0.1614 ;-0.0674]</w:t>
+            </w:r>
+          </w:p>
+        </w:tc>
+        <w:tc>
+          <w:p>
+            <w:pPr>
+              <w:pStyle w:val="Normal"/>
+            </w:pPr>
+            <w:r>
+              <w:t>1.846e-06</w:t>
+            </w:r>
+          </w:p>
+        </w:tc>
+      </w:tr>
+      <w:tr>
+        <w:tc>
+          <w:p>
+            <w:pPr>
+              <w:pStyle w:val="Normal"/>
+            </w:pPr>
+            <w:r>
+              <w:t>fusi</w:t>
+            </w:r>
+          </w:p>
+        </w:tc>
+        <w:tc>
+          <w:p>
+            <w:pPr>
+              <w:pStyle w:val="Normal"/>
+            </w:pPr>
+            <w:r>
+              <w:t>-0.0772</w:t>
+            </w:r>
+          </w:p>
+        </w:tc>
+        <w:tc>
+          <w:p>
+            <w:pPr>
+              <w:pStyle w:val="Normal"/>
+            </w:pPr>
+            <w:r>
+              <w:t>mm</w:t>
+            </w:r>
+          </w:p>
+        </w:tc>
+        <w:tc>
+          <w:p>
+            <w:pPr>
+              <w:pStyle w:val="Normal"/>
+            </w:pPr>
+            <w:r>
+              <w:t>[-0.1428 ;-0.0115]</w:t>
+            </w:r>
+          </w:p>
+        </w:tc>
+        <w:tc>
+          <w:p>
+            <w:pPr>
+              <w:pStyle w:val="Normal"/>
+            </w:pPr>
+            <w:r>
+              <w:t>0.0212200</w:t>
+            </w:r>
+          </w:p>
+        </w:tc>
+      </w:tr>
+      <w:tr>
+        <w:tc>
+          <w:p>
+            <w:pPr>
+              <w:pStyle w:val="Normal"/>
+            </w:pPr>
+            <w:r>
+              <w:t>insula.c</w:t>
+            </w:r>
+          </w:p>
+        </w:tc>
+        <w:tc>
+          <w:p>
+            <w:pPr>
+              <w:pStyle w:val="Normal"/>
+            </w:pPr>
+            <w:r>
+              <w:t>-0.0762</w:t>
+            </w:r>
+          </w:p>
+        </w:tc>
+        <w:tc>
+          <w:p>
+            <w:pPr>
+              <w:pStyle w:val="Normal"/>
+            </w:pPr>
+            <w:r>
+              <w:t>mm</w:t>
+            </w:r>
+          </w:p>
+        </w:tc>
+        <w:tc>
+          <w:p>
+            <w:pPr>
+              <w:pStyle w:val="Normal"/>
+            </w:pPr>
+            <w:r>
+              <w:t>[-0.138 ;-0.0145]</w:t>
+            </w:r>
+          </w:p>
+        </w:tc>
+        <w:tc>
+          <w:p>
+            <w:pPr>
+              <w:pStyle w:val="Normal"/>
+            </w:pPr>
+            <w:r>
+              <w:t>0.0155611</w:t>
+            </w:r>
+          </w:p>
+        </w:tc>
+      </w:tr>
+      <w:tr>
+        <w:tc>
+          <w:p>
+            <w:pPr>
+              <w:pStyle w:val="Normal"/>
+            </w:pPr>
+            <w:r>
+              <w:t>ros.acc</w:t>
+            </w:r>
+          </w:p>
+        </w:tc>
+        <w:tc>
+          <w:p>
+            <w:pPr>
+              <w:pStyle w:val="Normal"/>
+            </w:pPr>
+            <w:r>
+              <w:t>-0.1022</w:t>
+            </w:r>
+          </w:p>
+        </w:tc>
+        <w:tc>
+          <w:p>
+            <w:pPr>
+              <w:pStyle w:val="Normal"/>
+            </w:pPr>
+            <w:r>
+              <w:t>mm</w:t>
+            </w:r>
+          </w:p>
+        </w:tc>
+        <w:tc>
+          <w:p>
+            <w:pPr>
+              <w:pStyle w:val="Normal"/>
+            </w:pPr>
+            <w:r>
+              <w:t>[-0.1885 ;-0.0159]</w:t>
+            </w:r>
+          </w:p>
+        </w:tc>
+        <w:tc>
+          <w:p>
+            <w:pPr>
+              <w:pStyle w:val="Normal"/>
+            </w:pPr>
+            <w:r>
+              <w:t>0.0202498</w:t>
+            </w:r>
+          </w:p>
+        </w:tc>
+      </w:tr>
+      <w:tr>
+        <w:tc>
+          <w:p>
+            <w:pPr>
+              <w:pStyle w:val="Normal"/>
+            </w:pPr>
+            <w:r>
+              <w:t>pos.cc</w:t>
+            </w:r>
+          </w:p>
+        </w:tc>
+        <w:tc>
+          <w:p>
+            <w:pPr>
+              <w:pStyle w:val="Normal"/>
+            </w:pPr>
+            <w:r>
+              <w:t>-0.0653</w:t>
+            </w:r>
+          </w:p>
+        </w:tc>
+        <w:tc>
+          <w:p>
+            <w:pPr>
+              <w:pStyle w:val="Normal"/>
+            </w:pPr>
+            <w:r>
+              <w:t>mm</w:t>
+            </w:r>
+          </w:p>
+        </w:tc>
+        <w:tc>
+          <w:p>
+            <w:pPr>
+              <w:pStyle w:val="Normal"/>
+            </w:pPr>
+            <w:r>
+              <w:t>[-0.1219 ;-0.0087]</w:t>
+            </w:r>
+          </w:p>
+        </w:tc>
+        <w:tc>
+          <w:p>
+            <w:pPr>
+              <w:pStyle w:val="Normal"/>
+            </w:pPr>
+            <w:r>
+              <w:t>0.0238301</w:t>
+            </w:r>
+          </w:p>
+        </w:tc>
+      </w:tr>
+      <w:tr>
+        <w:tc>
+          <w:p>
+            <w:pPr>
+              <w:pStyle w:val="Normal"/>
+            </w:pPr>
+            <w:r>
+              <w:t>khippo</w:t>
+            </w:r>
+          </w:p>
+        </w:tc>
+        <w:tc>
+          <w:p>
+            <w:pPr>
+              <w:pStyle w:val="Normal"/>
+            </w:pPr>
+            <w:r>
+              <w:t>-0.0852</w:t>
+            </w:r>
+          </w:p>
+        </w:tc>
+        <w:tc>
+          <w:p>
+            <w:pPr>
+              <w:pStyle w:val="Normal"/>
+            </w:pPr>
+            <w:r>
+              <w:t>mm3</w:t>
+            </w:r>
+          </w:p>
+        </w:tc>
+        <w:tc>
+          <w:p>
+            <w:pPr>
+              <w:pStyle w:val="Normal"/>
+            </w:pPr>
+            <w:r>
+              <w:t>[-0.2157 ;0.0452]</w:t>
+            </w:r>
+          </w:p>
+        </w:tc>
+        <w:tc>
+          <w:p>
+            <w:pPr>
+              <w:pStyle w:val="Normal"/>
+            </w:pPr>
+            <w:r>
+              <w:t>0.2004778</w:t>
+            </w:r>
+          </w:p>
+        </w:tc>
+      </w:tr>
+    </w:tbl>
+    <w:p>
+      <w:pPr>
+        <w:pStyle w:val="Normal"/>
+      </w:pPr>
+      <w:r>
+        <w:rPr>
+          <w:rFonts/>
+          <w:b w:val="true"/>
+        </w:rPr>
+        <w:t xml:space="preserve">Table </w:t>
+      </w:r>
+      <w:r>
+        <w:rPr>
+          <w:rFonts/>
+          <w:b w:val="true"/>
+        </w:rPr>
+        <w:fldChar w:fldCharType="begin" w:dirty="true"/>
+      </w:r>
+      <w:r>
+        <w:rPr>
+          <w:rFonts/>
+          <w:b w:val="true"/>
+        </w:rPr>
+        <w:instrText xml:space="preserve" w:dirty="true">SEQ Table \* Arabic</w:instrText>
+      </w:r>
+      <w:r>
+        <w:rPr>
+          <w:rFonts/>
+          <w:b w:val="true"/>
+        </w:rPr>
+        <w:fldChar w:fldCharType="end" w:dirty="true"/>
+      </w:r>
+      <w:r>
+        <w:rPr>
+          <w:rFonts/>
+          <w:b w:val="true"/>
+        </w:rPr>
+        <w:t xml:space="preserve">: </w:t>
+      </w:r>
+      <w:r>
+        <w:rPr>
+          <w:rFonts/>
+        </w:rPr>
+        <w:t xml:space="preserve">De Novo MDD vs. Control (ipsilateral side, data-driven LVM)</w:t>
+      </w:r>
+    </w:p>
+    <w:tbl>
+      <w:tblPr>
+        <w:tblLayout w:type="autofit"/>
+        <w:jc w:val="center"/>
+        <w:tblW w:type="pct" w:w="5000"/>
+        <w:tblLook w:firstRow="1" w:lastRow="0" w:firstColumn="0" w:lastColumn="0" w:noHBand="0" w:noVBand="1"/>
+      </w:tblPr>
+      <w:tr>
+        <w:trPr>
+          <w:tblHeader/>
+        </w:trPr>
+        <w:tc>
+          <w:p>
+            <w:pPr>
+              <w:pStyle w:val="Normal"/>
+            </w:pPr>
+            <w:r>
+              <w:t>Region</w:t>
+            </w:r>
+          </w:p>
+        </w:tc>
+        <w:tc>
+          <w:p>
+            <w:pPr>
+              <w:pStyle w:val="Normal"/>
+            </w:pPr>
+            <w:r>
+              <w:t>Estimate</w:t>
+            </w:r>
+          </w:p>
+        </w:tc>
+        <w:tc>
+          <w:p>
+            <w:pPr>
+              <w:pStyle w:val="Normal"/>
+            </w:pPr>
+            <w:r>
+              <w:t>Unit</w:t>
+            </w:r>
+          </w:p>
+        </w:tc>
+        <w:tc>
+          <w:p>
+            <w:pPr>
+              <w:pStyle w:val="Normal"/>
+            </w:pPr>
+            <w:r>
+              <w:t>95% CI</w:t>
+            </w:r>
+          </w:p>
+        </w:tc>
+        <w:tc>
+          <w:p>
+            <w:pPr>
+              <w:pStyle w:val="Normal"/>
+            </w:pPr>
+            <w:r>
+              <w:t>p-value</w:t>
+            </w:r>
+          </w:p>
+        </w:tc>
+      </w:tr>
+      <w:tr>
+        <w:tc>
+          <w:p>
+            <w:pPr>
+              <w:pStyle w:val="Normal"/>
+            </w:pPr>
+            <w:r>
+              <w:t>ofc</w:t>
+            </w:r>
+          </w:p>
+        </w:tc>
+        <w:tc>
+          <w:p>
+            <w:pPr>
+              <w:pStyle w:val="Normal"/>
+            </w:pPr>
+            <w:r>
+              <w:t>-0.1065</w:t>
+            </w:r>
+          </w:p>
+        </w:tc>
+        <w:tc>
+          <w:p>
+            <w:pPr>
+              <w:pStyle w:val="Normal"/>
+            </w:pPr>
+            <w:r>
+              <w:t>mm</w:t>
+            </w:r>
+          </w:p>
+        </w:tc>
+        <w:tc>
+          <w:p>
+            <w:pPr>
+              <w:pStyle w:val="Normal"/>
+            </w:pPr>
+            <w:r>
+              <w:t>[-0.1522 ;-0.0609]</w:t>
+            </w:r>
+          </w:p>
+        </w:tc>
+        <w:tc>
+          <w:p>
+            <w:pPr>
+              <w:pStyle w:val="Normal"/>
+            </w:pPr>
+            <w:r>
+              <w:t>4.864e-06</w:t>
+            </w:r>
+          </w:p>
+        </w:tc>
+      </w:tr>
+      <w:tr>
+        <w:tc>
+          <w:p>
+            <w:pPr>
+              <w:pStyle w:val="Normal"/>
+            </w:pPr>
+            <w:r>
+              <w:t>fusi</w:t>
+            </w:r>
+          </w:p>
+        </w:tc>
+        <w:tc>
+          <w:p>
+            <w:pPr>
+              <w:pStyle w:val="Normal"/>
+            </w:pPr>
+            <w:r>
+              <w:t>-0.0368</w:t>
+            </w:r>
+          </w:p>
+        </w:tc>
+        <w:tc>
+          <w:p>
+            <w:pPr>
+              <w:pStyle w:val="Normal"/>
+            </w:pPr>
+            <w:r>
+              <w:t>mm</w:t>
+            </w:r>
+          </w:p>
+        </w:tc>
+        <w:tc>
+          <w:p>
+            <w:pPr>
+              <w:pStyle w:val="Normal"/>
+            </w:pPr>
+            <w:r>
+              <w:t>[-0.097 ;0.0233]</w:t>
+            </w:r>
+          </w:p>
+        </w:tc>
+        <w:tc>
+          <w:p>
+            <w:pPr>
+              <w:pStyle w:val="Normal"/>
+            </w:pPr>
+            <w:r>
+              <w:t>0.2302241</w:t>
+            </w:r>
+          </w:p>
+        </w:tc>
+      </w:tr>
+      <w:tr>
+        <w:tc>
+          <w:p>
+            <w:pPr>
+              <w:pStyle w:val="Normal"/>
+            </w:pPr>
+            <w:r>
+              <w:t>insula.c</w:t>
+            </w:r>
+          </w:p>
+        </w:tc>
+        <w:tc>
+          <w:p>
+            <w:pPr>
+              <w:pStyle w:val="Normal"/>
+            </w:pPr>
+            <w:r>
+              <w:t>-0.0364</w:t>
+            </w:r>
+          </w:p>
+        </w:tc>
+        <w:tc>
+          <w:p>
+            <w:pPr>
+              <w:pStyle w:val="Normal"/>
+            </w:pPr>
+            <w:r>
+              <w:t>mm</w:t>
+            </w:r>
+          </w:p>
+        </w:tc>
+        <w:tc>
+          <w:p>
+            <w:pPr>
+              <w:pStyle w:val="Normal"/>
+            </w:pPr>
+            <w:r>
+              <w:t>[-0.095 ;0.0223]</w:t>
+            </w:r>
+          </w:p>
+        </w:tc>
+        <w:tc>
+          <w:p>
+            <w:pPr>
+              <w:pStyle w:val="Normal"/>
+            </w:pPr>
+            <w:r>
+              <w:t>0.2243008</w:t>
+            </w:r>
+          </w:p>
+        </w:tc>
+      </w:tr>
+      <w:tr>
+        <w:tc>
+          <w:p>
+            <w:pPr>
+              <w:pStyle w:val="Normal"/>
+            </w:pPr>
+            <w:r>
+              <w:t>ros.acc</w:t>
+            </w:r>
+          </w:p>
+        </w:tc>
+        <w:tc>
+          <w:p>
+            <w:pPr>
+              <w:pStyle w:val="Normal"/>
+            </w:pPr>
+            <w:r>
+              <w:t>-0.0488</w:t>
+            </w:r>
+          </w:p>
+        </w:tc>
+        <w:tc>
+          <w:p>
+            <w:pPr>
+              <w:pStyle w:val="Normal"/>
+            </w:pPr>
+            <w:r>
+              <w:t>mm</w:t>
+            </w:r>
+          </w:p>
+        </w:tc>
+        <w:tc>
+          <w:p>
+            <w:pPr>
+              <w:pStyle w:val="Normal"/>
+            </w:pPr>
+            <w:r>
+              <w:t>[-0.1283 ;0.0307]</w:t>
+            </w:r>
+          </w:p>
+        </w:tc>
+        <w:tc>
+          <w:p>
+            <w:pPr>
+              <w:pStyle w:val="Normal"/>
+            </w:pPr>
+            <w:r>
+              <w:t>0.2292660</w:t>
+            </w:r>
+          </w:p>
+        </w:tc>
+      </w:tr>
+      <w:tr>
+        <w:tc>
+          <w:p>
+            <w:pPr>
+              <w:pStyle w:val="Normal"/>
+            </w:pPr>
+            <w:r>
+              <w:t>pos.cc</w:t>
+            </w:r>
+          </w:p>
+        </w:tc>
+        <w:tc>
+          <w:p>
+            <w:pPr>
+              <w:pStyle w:val="Normal"/>
+            </w:pPr>
+            <w:r>
+              <w:t>-0.0311</w:t>
+            </w:r>
+          </w:p>
+        </w:tc>
+        <w:tc>
+          <w:p>
+            <w:pPr>
+              <w:pStyle w:val="Normal"/>
+            </w:pPr>
+            <w:r>
+              <w:t>mm</w:t>
+            </w:r>
+          </w:p>
+        </w:tc>
+        <w:tc>
+          <w:p>
+            <w:pPr>
+              <w:pStyle w:val="Normal"/>
+            </w:pPr>
+            <w:r>
+              <w:t>[-0.0823 ;0.02]</w:t>
+            </w:r>
+          </w:p>
+        </w:tc>
+        <w:tc>
+          <w:p>
+            <w:pPr>
+              <w:pStyle w:val="Normal"/>
+            </w:pPr>
+            <w:r>
+              <w:t>0.2327092</w:t>
+            </w:r>
+          </w:p>
+        </w:tc>
+      </w:tr>
+      <w:tr>
+        <w:tc>
+          <w:p>
+            <w:pPr>
+              <w:pStyle w:val="Normal"/>
+            </w:pPr>
+            <w:r>
+              <w:t>khippo</w:t>
+            </w:r>
+          </w:p>
+        </w:tc>
+        <w:tc>
+          <w:p>
+            <w:pPr>
+              <w:pStyle w:val="Normal"/>
+            </w:pPr>
+            <w:r>
+              <w:t>-0.0407</w:t>
+            </w:r>
+          </w:p>
+        </w:tc>
+        <w:tc>
+          <w:p>
+            <w:pPr>
+              <w:pStyle w:val="Normal"/>
+            </w:pPr>
+            <w:r>
+              <w:t>mm3</w:t>
+            </w:r>
+          </w:p>
+        </w:tc>
+        <w:tc>
+          <w:p>
+            <w:pPr>
+              <w:pStyle w:val="Normal"/>
+            </w:pPr>
+            <w:r>
+              <w:t>[-0.1248 ;0.0435]</w:t>
+            </w:r>
+          </w:p>
+        </w:tc>
+        <w:tc>
+          <w:p>
+            <w:pPr>
+              <w:pStyle w:val="Normal"/>
+            </w:pPr>
+            <w:r>
+              <w:t>0.3439385</w:t>
+            </w:r>
+          </w:p>
+        </w:tc>
+      </w:tr>
+    </w:tbl>
+    <w:p>
+      <w:pPr>
+        <w:pStyle w:val="Normal"/>
+      </w:pPr>
+      <w:r>
+        <w:rPr>
+          <w:rFonts/>
+          <w:b w:val="true"/>
+        </w:rPr>
+        <w:t xml:space="preserve">Table </w:t>
+      </w:r>
+      <w:r>
+        <w:rPr>
+          <w:rFonts/>
+          <w:b w:val="true"/>
+        </w:rPr>
+        <w:fldChar w:fldCharType="begin" w:dirty="true"/>
+      </w:r>
+      <w:r>
+        <w:rPr>
+          <w:rFonts/>
+          <w:b w:val="true"/>
+        </w:rPr>
+        <w:instrText xml:space="preserve" w:dirty="true">SEQ Table \* Arabic</w:instrText>
+      </w:r>
+      <w:r>
+        <w:rPr>
+          <w:rFonts/>
+          <w:b w:val="true"/>
+        </w:rPr>
+        <w:fldChar w:fldCharType="end" w:dirty="true"/>
+      </w:r>
+      <w:r>
+        <w:rPr>
+          <w:rFonts/>
+          <w:b w:val="true"/>
+        </w:rPr>
+        <w:t xml:space="preserve">: </w:t>
+      </w:r>
+      <w:r>
+        <w:rPr>
+          <w:rFonts/>
+        </w:rPr>
+        <w:t xml:space="preserve">Prevalent MDD vs. Control (ipsilateral side, data-driven LVM)</w:t>
+      </w:r>
+    </w:p>
+    <w:tbl>
+      <w:tblPr>
+        <w:tblLayout w:type="autofit"/>
+        <w:jc w:val="center"/>
+        <w:tblW w:type="pct" w:w="5000"/>
+        <w:tblLook w:firstRow="1" w:lastRow="0" w:firstColumn="0" w:lastColumn="0" w:noHBand="0" w:noVBand="1"/>
+      </w:tblPr>
+      <w:tr>
+        <w:trPr>
+          <w:tblHeader/>
+        </w:trPr>
+        <w:tc>
+          <w:p>
+            <w:pPr>
+              <w:pStyle w:val="Normal"/>
+            </w:pPr>
+            <w:r>
+              <w:t>Region</w:t>
+            </w:r>
+          </w:p>
+        </w:tc>
+        <w:tc>
+          <w:p>
+            <w:pPr>
+              <w:pStyle w:val="Normal"/>
+            </w:pPr>
+            <w:r>
+              <w:t>Estimate</w:t>
+            </w:r>
+          </w:p>
+        </w:tc>
+        <w:tc>
+          <w:p>
+            <w:pPr>
+              <w:pStyle w:val="Normal"/>
+            </w:pPr>
+            <w:r>
+              <w:t>Unit</w:t>
+            </w:r>
+          </w:p>
+        </w:tc>
+        <w:tc>
+          <w:p>
+            <w:pPr>
+              <w:pStyle w:val="Normal"/>
+            </w:pPr>
+            <w:r>
+              <w:t>95% CI</w:t>
+            </w:r>
+          </w:p>
+        </w:tc>
+        <w:tc>
+          <w:p>
+            <w:pPr>
+              <w:pStyle w:val="Normal"/>
+            </w:pPr>
+            <w:r>
+              <w:t>p-value</w:t>
+            </w:r>
+          </w:p>
+        </w:tc>
+      </w:tr>
+      <w:tr>
+        <w:tc>
+          <w:p>
+            <w:pPr>
+              <w:pStyle w:val="Normal"/>
+            </w:pPr>
+            <w:r>
+              <w:t>ofc</w:t>
+            </w:r>
+          </w:p>
+        </w:tc>
+        <w:tc>
+          <w:p>
+            <w:pPr>
+              <w:pStyle w:val="Normal"/>
+            </w:pPr>
+            <w:r>
+              <w:t>-0.1045</w:t>
+            </w:r>
+          </w:p>
+        </w:tc>
+        <w:tc>
+          <w:p>
+            <w:pPr>
+              <w:pStyle w:val="Normal"/>
+            </w:pPr>
+            <w:r>
+              <w:t>mm</w:t>
+            </w:r>
+          </w:p>
+        </w:tc>
+        <w:tc>
+          <w:p>
+            <w:pPr>
+              <w:pStyle w:val="Normal"/>
+            </w:pPr>
+            <w:r>
+              <w:t>[-0.1523 ;-0.0566]</w:t>
+            </w:r>
+          </w:p>
+        </w:tc>
+        <w:tc>
+          <w:p>
+            <w:pPr>
+              <w:pStyle w:val="Normal"/>
+            </w:pPr>
+            <w:r>
+              <w:t>1.889e-05</w:t>
+            </w:r>
+          </w:p>
+        </w:tc>
+      </w:tr>
+      <w:tr>
+        <w:tc>
+          <w:p>
+            <w:pPr>
+              <w:pStyle w:val="Normal"/>
+            </w:pPr>
+            <w:r>
+              <w:t>fusi</w:t>
+            </w:r>
+          </w:p>
+        </w:tc>
+        <w:tc>
+          <w:p>
+            <w:pPr>
+              <w:pStyle w:val="Normal"/>
+            </w:pPr>
+            <w:r>
+              <w:t>-0.1038</w:t>
+            </w:r>
+          </w:p>
+        </w:tc>
+        <w:tc>
+          <w:p>
+            <w:pPr>
+              <w:pStyle w:val="Normal"/>
+            </w:pPr>
+            <w:r>
+              <w:t>mm</w:t>
+            </w:r>
+          </w:p>
+        </w:tc>
+        <w:tc>
+          <w:p>
+            <w:pPr>
+              <w:pStyle w:val="Normal"/>
+            </w:pPr>
+            <w:r>
+              <w:t>[-0.1572 ;-0.0503]</w:t>
+            </w:r>
+          </w:p>
+        </w:tc>
+        <w:tc>
+          <w:p>
+            <w:pPr>
+              <w:pStyle w:val="Normal"/>
+            </w:pPr>
+            <w:r>
+              <w:t>0.0001426</w:t>
+            </w:r>
+          </w:p>
+        </w:tc>
+      </w:tr>
+      <w:tr>
+        <w:tc>
+          <w:p>
+            <w:pPr>
+              <w:pStyle w:val="Normal"/>
+            </w:pPr>
+            <w:r>
+              <w:t>insula.c</w:t>
+            </w:r>
+          </w:p>
+        </w:tc>
+        <w:tc>
+          <w:p>
+            <w:pPr>
+              <w:pStyle w:val="Normal"/>
+            </w:pPr>
+            <w:r>
+              <w:t>-0.1275</w:t>
+            </w:r>
+          </w:p>
+        </w:tc>
+        <w:tc>
+          <w:p>
+            <w:pPr>
+              <w:pStyle w:val="Normal"/>
+            </w:pPr>
+            <w:r>
+              <w:t>mm</w:t>
+            </w:r>
+          </w:p>
+        </w:tc>
+        <w:tc>
+          <w:p>
+            <w:pPr>
+              <w:pStyle w:val="Normal"/>
+            </w:pPr>
+            <w:r>
+              <w:t>[-0.1928 ;-0.0622]</w:t>
+            </w:r>
+          </w:p>
+        </w:tc>
+        <w:tc>
+          <w:p>
+            <w:pPr>
+              <w:pStyle w:val="Normal"/>
+            </w:pPr>
+            <w:r>
+              <w:t>0.0001294</w:t>
+            </w:r>
+          </w:p>
+        </w:tc>
+      </w:tr>
+      <w:tr>
+        <w:tc>
+          <w:p>
+            <w:pPr>
+              <w:pStyle w:val="Normal"/>
+            </w:pPr>
+            <w:r>
+              <w:t>ros.acc</w:t>
+            </w:r>
+          </w:p>
+        </w:tc>
+        <w:tc>
+          <w:p>
+            <w:pPr>
+              <w:pStyle w:val="Normal"/>
+            </w:pPr>
+            <w:r>
+              <w:t>-0.1391</w:t>
+            </w:r>
+          </w:p>
+        </w:tc>
+        <w:tc>
+          <w:p>
+            <w:pPr>
+              <w:pStyle w:val="Normal"/>
+            </w:pPr>
+            <w:r>
+              <w:t>mm</w:t>
+            </w:r>
+          </w:p>
+        </w:tc>
+        <w:tc>
+          <w:p>
+            <w:pPr>
+              <w:pStyle w:val="Normal"/>
+            </w:pPr>
+            <w:r>
+              <w:t>[-0.2163 ;-0.062]</w:t>
+            </w:r>
+          </w:p>
+        </w:tc>
+        <w:tc>
+          <w:p>
+            <w:pPr>
+              <w:pStyle w:val="Normal"/>
+            </w:pPr>
+            <w:r>
+              <w:t>0.0004068</w:t>
+            </w:r>
+          </w:p>
+        </w:tc>
+      </w:tr>
+      <w:tr>
+        <w:tc>
+          <w:p>
+            <w:pPr>
+              <w:pStyle w:val="Normal"/>
+            </w:pPr>
+            <w:r>
+              <w:t>pos.cc</w:t>
+            </w:r>
+          </w:p>
+        </w:tc>
+        <w:tc>
+          <w:p>
+            <w:pPr>
+              <w:pStyle w:val="Normal"/>
+            </w:pPr>
+            <w:r>
+              <w:t>-0.0315</w:t>
+            </w:r>
+          </w:p>
+        </w:tc>
+        <w:tc>
+          <w:p>
+            <w:pPr>
+              <w:pStyle w:val="Normal"/>
+            </w:pPr>
+            <w:r>
+              <w:t>mm</w:t>
+            </w:r>
+          </w:p>
+        </w:tc>
+        <w:tc>
+          <w:p>
+            <w:pPr>
+              <w:pStyle w:val="Normal"/>
+            </w:pPr>
+            <w:r>
+              <w:t>[-0.0796 ;0.0167]</w:t>
+            </w:r>
+          </w:p>
+        </w:tc>
+        <w:tc>
+          <w:p>
+            <w:pPr>
+              <w:pStyle w:val="Normal"/>
+            </w:pPr>
+            <w:r>
+              <w:t>0.2006804</w:t>
+            </w:r>
+          </w:p>
+        </w:tc>
+      </w:tr>
+      <w:tr>
+        <w:tc>
+          <w:p>
+            <w:pPr>
+              <w:pStyle w:val="Normal"/>
+            </w:pPr>
+            <w:r>
+              <w:t>khippo</w:t>
+            </w:r>
+          </w:p>
+        </w:tc>
+        <w:tc>
+          <w:p>
+            <w:pPr>
+              <w:pStyle w:val="Normal"/>
+            </w:pPr>
+            <w:r>
+              <w:t>-0.0563</w:t>
+            </w:r>
+          </w:p>
+        </w:tc>
+        <w:tc>
+          <w:p>
+            <w:pPr>
+              <w:pStyle w:val="Normal"/>
+            </w:pPr>
+            <w:r>
+              <w:t>mm3</w:t>
+            </w:r>
+          </w:p>
+        </w:tc>
+        <w:tc>
+          <w:p>
+            <w:pPr>
+              <w:pStyle w:val="Normal"/>
+            </w:pPr>
+            <w:r>
+              <w:t>[-0.1583 ;0.0457]</w:t>
+            </w:r>
+          </w:p>
+        </w:tc>
+        <w:tc>
+          <w:p>
+            <w:pPr>
+              <w:pStyle w:val="Normal"/>
+            </w:pPr>
+            <w:r>
+              <w:t>0.2790676</w:t>
+            </w:r>
+          </w:p>
+        </w:tc>
+      </w:tr>
+    </w:tbl>
+    <w:p>
+      <w:pPr>
+        <w:pStyle w:val="Normal"/>
+      </w:pPr>
+      <w:r>
+        <w:rPr>
+          <w:rFonts/>
+          <w:b w:val="true"/>
+        </w:rPr>
+        <w:t xml:space="preserve">Table </w:t>
+      </w:r>
+      <w:r>
+        <w:rPr>
+          <w:rFonts/>
+          <w:b w:val="true"/>
+        </w:rPr>
+        <w:fldChar w:fldCharType="begin" w:dirty="true"/>
+      </w:r>
+      <w:r>
+        <w:rPr>
+          <w:rFonts/>
+          <w:b w:val="true"/>
+        </w:rPr>
+        <w:instrText xml:space="preserve" w:dirty="true">SEQ Table \* Arabic</w:instrText>
+      </w:r>
+      <w:r>
+        <w:rPr>
+          <w:rFonts/>
+          <w:b w:val="true"/>
+        </w:rPr>
+        <w:fldChar w:fldCharType="end" w:dirty="true"/>
+      </w:r>
+      <w:r>
+        <w:rPr>
+          <w:rFonts/>
+          <w:b w:val="true"/>
+        </w:rPr>
+        <w:t xml:space="preserve">: </w:t>
+      </w:r>
+      <w:r>
+        <w:rPr>
+          <w:rFonts/>
+        </w:rPr>
+        <w:t xml:space="preserve">De Novo MDD vs. Control (contralateral side, data-driven LVM)</w:t>
+      </w:r>
+    </w:p>
+    <w:tbl>
+      <w:tblPr>
+        <w:tblLayout w:type="autofit"/>
+        <w:jc w:val="center"/>
+        <w:tblW w:type="pct" w:w="5000"/>
+        <w:tblLook w:firstRow="1" w:lastRow="0" w:firstColumn="0" w:lastColumn="0" w:noHBand="0" w:noVBand="1"/>
+      </w:tblPr>
+      <w:tr>
+        <w:trPr>
+          <w:tblHeader/>
+        </w:trPr>
+        <w:tc>
+          <w:p>
+            <w:pPr>
+              <w:pStyle w:val="Normal"/>
+            </w:pPr>
+            <w:r>
+              <w:t>Region</w:t>
+            </w:r>
+          </w:p>
+        </w:tc>
+        <w:tc>
+          <w:p>
+            <w:pPr>
+              <w:pStyle w:val="Normal"/>
+            </w:pPr>
+            <w:r>
+              <w:t>Estimate</w:t>
+            </w:r>
+          </w:p>
+        </w:tc>
+        <w:tc>
+          <w:p>
+            <w:pPr>
+              <w:pStyle w:val="Normal"/>
+            </w:pPr>
+            <w:r>
+              <w:t>Unit</w:t>
+            </w:r>
+          </w:p>
+        </w:tc>
+        <w:tc>
+          <w:p>
+            <w:pPr>
+              <w:pStyle w:val="Normal"/>
+            </w:pPr>
+            <w:r>
+              <w:t>95% CI</w:t>
+            </w:r>
+          </w:p>
+        </w:tc>
+        <w:tc>
+          <w:p>
+            <w:pPr>
+              <w:pStyle w:val="Normal"/>
+            </w:pPr>
+            <w:r>
+              <w:t>p-value</w:t>
+            </w:r>
+          </w:p>
+        </w:tc>
+      </w:tr>
+      <w:tr>
+        <w:tc>
+          <w:p>
+            <w:pPr>
+              <w:pStyle w:val="Normal"/>
+            </w:pPr>
+            <w:r>
+              <w:t>ofc</w:t>
+            </w:r>
+          </w:p>
+        </w:tc>
+        <w:tc>
+          <w:p>
+            <w:pPr>
+              <w:pStyle w:val="Normal"/>
+            </w:pPr>
+            <w:r>
+              <w:t>-0.0493</w:t>
+            </w:r>
+          </w:p>
+        </w:tc>
+        <w:tc>
+          <w:p>
+            <w:pPr>
+              <w:pStyle w:val="Normal"/>
+            </w:pPr>
+            <w:r>
+              <w:t>mm</w:t>
+            </w:r>
+          </w:p>
+        </w:tc>
+        <w:tc>
+          <w:p>
+            <w:pPr>
+              <w:pStyle w:val="Normal"/>
+            </w:pPr>
+            <w:r>
+              <w:t>[-0.0935 ;-0.0051]</w:t>
+            </w:r>
+          </w:p>
+        </w:tc>
+        <w:tc>
+          <w:p>
+            <w:pPr>
+              <w:pStyle w:val="Normal"/>
+            </w:pPr>
+            <w:r>
+              <w:t>0.0288483</w:t>
+            </w:r>
+          </w:p>
+        </w:tc>
+      </w:tr>
+      <w:tr>
+        <w:tc>
+          <w:p>
+            <w:pPr>
+              <w:pStyle w:val="Normal"/>
+            </w:pPr>
+            <w:r>
+              <w:t>fusi</w:t>
+            </w:r>
+          </w:p>
+        </w:tc>
+        <w:tc>
+          <w:p>
+            <w:pPr>
+              <w:pStyle w:val="Normal"/>
+            </w:pPr>
+            <w:r>
+              <w:t>-0.0490</w:t>
+            </w:r>
+          </w:p>
+        </w:tc>
+        <w:tc>
+          <w:p>
+            <w:pPr>
+              <w:pStyle w:val="Normal"/>
+            </w:pPr>
+            <w:r>
+              <w:t>mm</w:t>
+            </w:r>
+          </w:p>
+        </w:tc>
+        <w:tc>
+          <w:p>
+            <w:pPr>
+              <w:pStyle w:val="Normal"/>
+            </w:pPr>
+            <w:r>
+              <w:t>[-0.0944 ;-0.0036]</w:t>
+            </w:r>
+          </w:p>
+        </w:tc>
+        <w:tc>
+          <w:p>
+            <w:pPr>
+              <w:pStyle w:val="Normal"/>
+            </w:pPr>
+            <w:r>
+              <w:t>0.0345376</w:t>
+            </w:r>
+          </w:p>
+        </w:tc>
+      </w:tr>
+      <w:tr>
+        <w:tc>
+          <w:p>
+            <w:pPr>
+              <w:pStyle w:val="Normal"/>
+            </w:pPr>
+            <w:r>
+              <w:t>insula.c</w:t>
+            </w:r>
+          </w:p>
+        </w:tc>
+        <w:tc>
+          <w:p>
+            <w:pPr>
+              <w:pStyle w:val="Normal"/>
+            </w:pPr>
+            <w:r>
+              <w:t>-0.0602</w:t>
+            </w:r>
+          </w:p>
+        </w:tc>
+        <w:tc>
+          <w:p>
+            <w:pPr>
+              <w:pStyle w:val="Normal"/>
+            </w:pPr>
+            <w:r>
+              <w:t>mm</w:t>
+            </w:r>
+          </w:p>
+        </w:tc>
+        <w:tc>
+          <w:p>
+            <w:pPr>
+              <w:pStyle w:val="Normal"/>
+            </w:pPr>
+            <w:r>
+              <w:t>[-0.1159 ;-0.0045]</w:t>
+            </w:r>
+          </w:p>
+        </w:tc>
+        <w:tc>
+          <w:p>
+            <w:pPr>
+              <w:pStyle w:val="Normal"/>
+            </w:pPr>
+            <w:r>
+              <w:t>0.0341894</w:t>
+            </w:r>
+          </w:p>
+        </w:tc>
+      </w:tr>
+      <w:tr>
+        <w:tc>
+          <w:p>
+            <w:pPr>
+              <w:pStyle w:val="Normal"/>
+            </w:pPr>
+            <w:r>
+              <w:t>ros.acc</w:t>
+            </w:r>
+          </w:p>
+        </w:tc>
+        <w:tc>
+          <w:p>
+            <w:pPr>
+              <w:pStyle w:val="Normal"/>
+            </w:pPr>
+            <w:r>
+              <w:t>-0.0656</w:t>
+            </w:r>
+          </w:p>
+        </w:tc>
+        <w:tc>
+          <w:p>
+            <w:pPr>
+              <w:pStyle w:val="Normal"/>
+            </w:pPr>
+            <w:r>
+              <w:t>mm</w:t>
+            </w:r>
+          </w:p>
+        </w:tc>
+        <w:tc>
+          <w:p>
+            <w:pPr>
+              <w:pStyle w:val="Normal"/>
+            </w:pPr>
+            <w:r>
+              <w:t>[-0.128 ;-0.0033]</w:t>
+            </w:r>
+          </w:p>
+        </w:tc>
+        <w:tc>
+          <w:p>
+            <w:pPr>
+              <w:pStyle w:val="Normal"/>
+            </w:pPr>
+            <w:r>
+              <w:t>0.0390008</w:t>
+            </w:r>
+          </w:p>
+        </w:tc>
+      </w:tr>
+      <w:tr>
+        <w:tc>
+          <w:p>
+            <w:pPr>
+              <w:pStyle w:val="Normal"/>
+            </w:pPr>
+            <w:r>
+              <w:t>pos.cc</w:t>
+            </w:r>
+          </w:p>
+        </w:tc>
+        <w:tc>
+          <w:p>
+            <w:pPr>
+              <w:pStyle w:val="Normal"/>
+            </w:pPr>
+            <w:r>
+              <w:t>-0.0148</w:t>
+            </w:r>
+          </w:p>
+        </w:tc>
+        <w:tc>
+          <w:p>
+            <w:pPr>
+              <w:pStyle w:val="Normal"/>
+            </w:pPr>
+            <w:r>
+              <w:t>mm</w:t>
+            </w:r>
+          </w:p>
+        </w:tc>
+        <w:tc>
+          <w:p>
+            <w:pPr>
+              <w:pStyle w:val="Normal"/>
+            </w:pPr>
+            <w:r>
+              <w:t>[-0.0403 ;0.0106]</w:t>
+            </w:r>
+          </w:p>
+        </w:tc>
+        <w:tc>
+          <w:p>
+            <w:pPr>
+              <w:pStyle w:val="Normal"/>
+            </w:pPr>
+            <w:r>
+              <w:t>0.2530342</w:t>
+            </w:r>
+          </w:p>
+        </w:tc>
+      </w:tr>
+      <w:tr>
+        <w:tc>
+          <w:p>
+            <w:pPr>
+              <w:pStyle w:val="Normal"/>
+            </w:pPr>
+            <w:r>
+              <w:t>khippo</w:t>
+            </w:r>
+          </w:p>
+        </w:tc>
+        <w:tc>
+          <w:p>
+            <w:pPr>
+              <w:pStyle w:val="Normal"/>
+            </w:pPr>
+            <w:r>
+              <w:t>-0.0266</w:t>
+            </w:r>
+          </w:p>
+        </w:tc>
+        <w:tc>
+          <w:p>
+            <w:pPr>
+              <w:pStyle w:val="Normal"/>
+            </w:pPr>
+            <w:r>
+              <w:t>mm3</w:t>
+            </w:r>
+          </w:p>
+        </w:tc>
+        <w:tc>
+          <w:p>
+            <w:pPr>
+              <w:pStyle w:val="Normal"/>
+            </w:pPr>
+            <w:r>
+              <w:t>[-0.0789 ;0.0257]</w:t>
+            </w:r>
+          </w:p>
+        </w:tc>
+        <w:tc>
+          <w:p>
+            <w:pPr>
+              <w:pStyle w:val="Normal"/>
+            </w:pPr>
+            <w:r>
+              <w:t>0.3192979</w:t>
+            </w:r>
+          </w:p>
+        </w:tc>
+      </w:tr>
+    </w:tbl>
+    <w:p>
+      <w:pPr>
+        <w:pStyle w:val="Normal"/>
+      </w:pPr>
+      <w:r>
+        <w:rPr>
+          <w:rFonts/>
+          <w:b w:val="true"/>
+        </w:rPr>
+        <w:t xml:space="preserve">Table </w:t>
+      </w:r>
+      <w:r>
+        <w:rPr>
+          <w:rFonts/>
+          <w:b w:val="true"/>
+        </w:rPr>
+        <w:fldChar w:fldCharType="begin" w:dirty="true"/>
+      </w:r>
+      <w:r>
+        <w:rPr>
+          <w:rFonts/>
+          <w:b w:val="true"/>
+        </w:rPr>
+        <w:instrText xml:space="preserve" w:dirty="true">SEQ Table \* Arabic</w:instrText>
+      </w:r>
+      <w:r>
+        <w:rPr>
+          <w:rFonts/>
+          <w:b w:val="true"/>
+        </w:rPr>
+        <w:fldChar w:fldCharType="end" w:dirty="true"/>
+      </w:r>
+      <w:r>
+        <w:rPr>
+          <w:rFonts/>
+          <w:b w:val="true"/>
+        </w:rPr>
+        <w:t xml:space="preserve">: </w:t>
+      </w:r>
+      <w:r>
+        <w:rPr>
+          <w:rFonts/>
+        </w:rPr>
+        <w:t xml:space="preserve">Prevalent MDD vs. Control (contralateral side, data-driven LVM)</w:t>
+      </w:r>
+    </w:p>
     <w:sectPr>
       <w:type w:val="continuous"/>
       <w:pgSz w:w="11900" w:h="16840"/>

</xml_diff>